<commit_message>
Added a create entry for Not Guilty.
</commit_message>
<xml_diff>
--- a/tests/resources/Saved/_Not Guilty Bond Entry.docx
+++ b/tests/resources/Saved/_Not Guilty Bond Entry.docx
@@ -1397,13 +1397,23 @@
         </w:rPr>
         <w:t xml:space="preserve"/>
       </w:r>
+      <w:r>
+        <w:rPr>
+          <w:rFonts w:ascii="Palatino Linotype" w:hAnsi="Palatino Linotype"/>
+          <w:bCs/>
+          <w:color w:val="FF0000"/>
+          <w:sz w:val="20"/>
+          <w:szCs w:val="20"/>
+        </w:rPr>
+        <w:t xml:space="preserve"/>
+      </w:r>
     </w:p>
     <w:p>
       <w:pPr>
         <w:pStyle w:val="ListParagraph"/>
         <w:numPr>
           <w:ilvl w:val="0"/>
-          <w:numId w:val="6"/>
+          <w:numId w:val="4"/>
         </w:numPr>
         <w:tabs>
           <w:tab w:val="center" w:pos="4680"/>
@@ -1411,21 +1421,19 @@
         <w:jc w:val="both"/>
         <w:rPr>
           <w:rFonts w:ascii="Palatino Linotype" w:hAnsi="Palatino Linotype"/>
-          <w:b/>
-          <w:bCs/>
-          <w:color w:val="000000" w:themeColor="text1"/>
-          <w:sz w:val="20"/>
-          <w:szCs w:val="20"/>
-        </w:rPr>
-      </w:pPr>
-      <w:r>
-        <w:rPr>
-          <w:rFonts w:ascii="Palatino Linotype" w:hAnsi="Palatino Linotype"/>
-          <w:bCs/>
-          <w:sz w:val="20"/>
-          <w:szCs w:val="20"/>
-        </w:rPr>
-        <w:t xml:space="preserve">Defendant shall maintain sobriety while on bond, and shall not possess, consume, or purchase alcohol or drugs of </w:t>
+          <w:bCs/>
+          <w:sz w:val="20"/>
+          <w:szCs w:val="20"/>
+        </w:rPr>
+      </w:pPr>
+      <w:r>
+        <w:rPr>
+          <w:rFonts w:ascii="Palatino Linotype" w:hAnsi="Palatino Linotype"/>
+          <w:bCs/>
+          <w:sz w:val="20"/>
+          <w:szCs w:val="20"/>
+        </w:rPr>
+        <w:t xml:space="preserve">Defendant shall forthwith report to the Office of Community Control to obtain an alcohol and drug assessment and comply with any treatment </w:t>
       </w:r>
       <w:proofErr w:type="gramStart"/>
       <w:r>
@@ -1435,17 +1443,7 @@
           <w:sz w:val="20"/>
           <w:szCs w:val="20"/>
         </w:rPr>
-        <w:t>abuse.</w:t>
-      </w:r>
-      <w:r>
-        <w:rPr>
-          <w:rFonts w:ascii="Palatino Linotype" w:hAnsi="Palatino Linotype"/>
-          <w:bCs/>
-          <w:color w:val="FF0000"/>
-          <w:sz w:val="20"/>
-          <w:szCs w:val="20"/>
-        </w:rPr>
-        <w:t xml:space="preserve"/>
+        <w:t>recommendations.</w:t>
       </w:r>
       <w:r>
         <w:rPr>

</xml_diff>

<commit_message>
All tests passing green with no interaction 68 of 70 (2 skipped).
</commit_message>
<xml_diff>
--- a/tests/resources/Saved/_Not Guilty Bond Entry.docx
+++ b/tests/resources/Saved/_Not Guilty Bond Entry.docx
@@ -1397,23 +1397,13 @@
         </w:rPr>
         <w:t xml:space="preserve"/>
       </w:r>
-      <w:r>
-        <w:rPr>
-          <w:rFonts w:ascii="Palatino Linotype" w:hAnsi="Palatino Linotype"/>
-          <w:bCs/>
-          <w:color w:val="FF0000"/>
-          <w:sz w:val="20"/>
-          <w:szCs w:val="20"/>
-        </w:rPr>
-        <w:t xml:space="preserve"/>
-      </w:r>
     </w:p>
     <w:p>
       <w:pPr>
         <w:pStyle w:val="ListParagraph"/>
         <w:numPr>
           <w:ilvl w:val="0"/>
-          <w:numId w:val="4"/>
+          <w:numId w:val="6"/>
         </w:numPr>
         <w:tabs>
           <w:tab w:val="center" w:pos="4680"/>
@@ -1421,19 +1411,21 @@
         <w:jc w:val="both"/>
         <w:rPr>
           <w:rFonts w:ascii="Palatino Linotype" w:hAnsi="Palatino Linotype"/>
-          <w:bCs/>
-          <w:sz w:val="20"/>
-          <w:szCs w:val="20"/>
-        </w:rPr>
-      </w:pPr>
-      <w:r>
-        <w:rPr>
-          <w:rFonts w:ascii="Palatino Linotype" w:hAnsi="Palatino Linotype"/>
-          <w:bCs/>
-          <w:sz w:val="20"/>
-          <w:szCs w:val="20"/>
-        </w:rPr>
-        <w:t xml:space="preserve">Defendant shall forthwith report to the Office of Community Control to obtain an alcohol and drug assessment and comply with any treatment </w:t>
+          <w:b/>
+          <w:bCs/>
+          <w:color w:val="000000" w:themeColor="text1"/>
+          <w:sz w:val="20"/>
+          <w:szCs w:val="20"/>
+        </w:rPr>
+      </w:pPr>
+      <w:r>
+        <w:rPr>
+          <w:rFonts w:ascii="Palatino Linotype" w:hAnsi="Palatino Linotype"/>
+          <w:bCs/>
+          <w:sz w:val="20"/>
+          <w:szCs w:val="20"/>
+        </w:rPr>
+        <w:t xml:space="preserve">Defendant shall maintain sobriety while on bond, and shall not possess, consume, or purchase alcohol or drugs of </w:t>
       </w:r>
       <w:proofErr w:type="gramStart"/>
       <w:r>
@@ -1443,7 +1435,17 @@
           <w:sz w:val="20"/>
           <w:szCs w:val="20"/>
         </w:rPr>
-        <w:t>recommendations.</w:t>
+        <w:t>abuse.</w:t>
+      </w:r>
+      <w:r>
+        <w:rPr>
+          <w:rFonts w:ascii="Palatino Linotype" w:hAnsi="Palatino Linotype"/>
+          <w:bCs/>
+          <w:color w:val="FF0000"/>
+          <w:sz w:val="20"/>
+          <w:szCs w:val="20"/>
+        </w:rPr>
+        <w:t xml:space="preserve"/>
       </w:r>
       <w:r>
         <w:rPr>

</xml_diff>